<commit_message>
Finished the report and all of its dependendcies. Lots of pictures taken. Readme added.
</commit_message>
<xml_diff>
--- a/Final Report.docx
+++ b/Final Report.docx
@@ -4,53 +4,272 @@
   <w:body>
     <w:p>
       <w:pPr>
-        <w:jc w:val="center"/>
-        <w:rPr>
-          <w:b/>
-        </w:rPr>
-      </w:pPr>
-      <w:bookmarkStart w:id="0" w:name="_Hlk481747201"/>
-      <w:bookmarkEnd w:id="0"/>
-      <w:r>
-        <w:rPr>
-          <w:b/>
+        <w:rPr>
+          <w:b/>
+        </w:rPr>
+      </w:pPr>
+    </w:p>
+    <w:p>
+      <w:pPr>
+        <w:jc w:val="center"/>
+        <w:rPr>
+          <w:rFonts w:ascii="Garamond" w:hAnsi="Garamond"/>
+          <w:b/>
+          <w:sz w:val="40"/>
+          <w:szCs w:val="40"/>
+        </w:rPr>
+      </w:pPr>
+      <w:r>
+        <w:rPr>
+          <w:rFonts w:ascii="Garamond" w:hAnsi="Garamond"/>
+          <w:b/>
+          <w:sz w:val="40"/>
+          <w:szCs w:val="40"/>
+        </w:rPr>
+        <w:t>FSAE Tire Temperature Visualization</w:t>
+      </w:r>
+    </w:p>
+    <w:p>
+      <w:pPr>
+        <w:jc w:val="center"/>
+        <w:rPr>
+          <w:rFonts w:ascii="Garamond" w:hAnsi="Garamond"/>
+          <w:b/>
+          <w:sz w:val="40"/>
+          <w:szCs w:val="40"/>
+        </w:rPr>
+      </w:pPr>
+    </w:p>
+    <w:p>
+      <w:pPr>
+        <w:jc w:val="center"/>
+        <w:rPr>
+          <w:rFonts w:ascii="Garamond" w:hAnsi="Garamond"/>
+          <w:b/>
+          <w:sz w:val="40"/>
+          <w:szCs w:val="40"/>
+        </w:rPr>
+      </w:pPr>
+      <w:r>
+        <w:rPr>
+          <w:rFonts w:ascii="Garamond" w:hAnsi="Garamond"/>
+          <w:b/>
+          <w:sz w:val="40"/>
+          <w:szCs w:val="40"/>
         </w:rPr>
         <w:t>ECE 3220 Final Project</w:t>
       </w:r>
-      <w:r>
-        <w:rPr>
-          <w:b/>
-        </w:rPr>
-        <w:t xml:space="preserve"> – Spring 2017</w:t>
-      </w:r>
-    </w:p>
-    <w:p>
-      <w:pPr>
-        <w:jc w:val="center"/>
-        <w:rPr>
-          <w:b/>
-        </w:rPr>
-      </w:pPr>
-      <w:r>
-        <w:rPr>
-          <w:b/>
-        </w:rPr>
-        <w:t>Max Houck and Marshall Lindsay</w:t>
-      </w:r>
-    </w:p>
-    <w:p>
-      <w:pPr>
-        <w:jc w:val="center"/>
-        <w:rPr>
-          <w:b/>
-        </w:rPr>
-      </w:pPr>
-      <w:r>
-        <w:rPr>
-          <w:b/>
-        </w:rPr>
-        <w:t>FSAE Tire Temperature Visualization</w:t>
-      </w:r>
+    </w:p>
+    <w:p>
+      <w:pPr>
+        <w:jc w:val="center"/>
+        <w:rPr>
+          <w:rFonts w:ascii="Garamond" w:hAnsi="Garamond"/>
+          <w:b/>
+          <w:sz w:val="40"/>
+          <w:szCs w:val="40"/>
+        </w:rPr>
+      </w:pPr>
+      <w:r>
+        <w:rPr>
+          <w:rFonts w:ascii="Garamond" w:hAnsi="Garamond"/>
+          <w:b/>
+          <w:sz w:val="40"/>
+          <w:szCs w:val="40"/>
+        </w:rPr>
+        <w:t>Spring 2017</w:t>
+      </w:r>
+    </w:p>
+    <w:p>
+      <w:pPr>
+        <w:jc w:val="center"/>
+        <w:rPr>
+          <w:rFonts w:ascii="Garamond" w:hAnsi="Garamond"/>
+          <w:b/>
+          <w:sz w:val="40"/>
+          <w:szCs w:val="40"/>
+        </w:rPr>
+      </w:pPr>
+    </w:p>
+    <w:p>
+      <w:pPr>
+        <w:jc w:val="center"/>
+        <w:rPr>
+          <w:rFonts w:ascii="Garamond" w:hAnsi="Garamond"/>
+          <w:b/>
+          <w:sz w:val="40"/>
+          <w:szCs w:val="40"/>
+        </w:rPr>
+      </w:pPr>
+    </w:p>
+    <w:p>
+      <w:pPr>
+        <w:jc w:val="center"/>
+        <w:rPr>
+          <w:rFonts w:ascii="Garamond" w:hAnsi="Garamond"/>
+          <w:b/>
+          <w:sz w:val="40"/>
+          <w:szCs w:val="40"/>
+        </w:rPr>
+      </w:pPr>
+    </w:p>
+    <w:p>
+      <w:pPr>
+        <w:jc w:val="center"/>
+        <w:rPr>
+          <w:rFonts w:ascii="Garamond" w:hAnsi="Garamond"/>
+          <w:b/>
+          <w:sz w:val="40"/>
+          <w:szCs w:val="40"/>
+        </w:rPr>
+      </w:pPr>
+    </w:p>
+    <w:p>
+      <w:pPr>
+        <w:jc w:val="center"/>
+        <w:rPr>
+          <w:rFonts w:ascii="Garamond" w:hAnsi="Garamond"/>
+          <w:b/>
+          <w:sz w:val="40"/>
+          <w:szCs w:val="40"/>
+        </w:rPr>
+      </w:pPr>
+    </w:p>
+    <w:p>
+      <w:pPr>
+        <w:jc w:val="center"/>
+        <w:rPr>
+          <w:rFonts w:ascii="Garamond" w:hAnsi="Garamond"/>
+          <w:b/>
+          <w:sz w:val="40"/>
+          <w:szCs w:val="40"/>
+        </w:rPr>
+      </w:pPr>
+    </w:p>
+    <w:p>
+      <w:pPr>
+        <w:jc w:val="center"/>
+        <w:rPr>
+          <w:rFonts w:ascii="Garamond" w:hAnsi="Garamond"/>
+          <w:b/>
+          <w:sz w:val="40"/>
+          <w:szCs w:val="40"/>
+        </w:rPr>
+      </w:pPr>
+    </w:p>
+    <w:p>
+      <w:pPr>
+        <w:jc w:val="center"/>
+        <w:rPr>
+          <w:rFonts w:ascii="Garamond" w:hAnsi="Garamond"/>
+          <w:b/>
+          <w:sz w:val="40"/>
+          <w:szCs w:val="40"/>
+        </w:rPr>
+      </w:pPr>
+    </w:p>
+    <w:p>
+      <w:pPr>
+        <w:jc w:val="center"/>
+        <w:rPr>
+          <w:rFonts w:ascii="Garamond" w:hAnsi="Garamond"/>
+          <w:b/>
+          <w:sz w:val="40"/>
+          <w:szCs w:val="40"/>
+        </w:rPr>
+      </w:pPr>
+    </w:p>
+    <w:p>
+      <w:pPr>
+        <w:jc w:val="center"/>
+        <w:rPr>
+          <w:rFonts w:ascii="Garamond" w:hAnsi="Garamond"/>
+          <w:b/>
+          <w:sz w:val="40"/>
+          <w:szCs w:val="40"/>
+        </w:rPr>
+      </w:pPr>
+    </w:p>
+    <w:p>
+      <w:pPr>
+        <w:jc w:val="center"/>
+        <w:rPr>
+          <w:rFonts w:ascii="Garamond" w:hAnsi="Garamond"/>
+          <w:b/>
+          <w:sz w:val="40"/>
+          <w:szCs w:val="40"/>
+        </w:rPr>
+      </w:pPr>
+    </w:p>
+    <w:p>
+      <w:pPr>
+        <w:jc w:val="center"/>
+        <w:rPr>
+          <w:rFonts w:ascii="Garamond" w:hAnsi="Garamond"/>
+          <w:b/>
+          <w:sz w:val="40"/>
+          <w:szCs w:val="40"/>
+        </w:rPr>
+      </w:pPr>
+    </w:p>
+    <w:p>
+      <w:pPr>
+        <w:jc w:val="center"/>
+        <w:rPr>
+          <w:rFonts w:ascii="Garamond" w:hAnsi="Garamond"/>
+          <w:b/>
+          <w:sz w:val="40"/>
+          <w:szCs w:val="40"/>
+        </w:rPr>
+      </w:pPr>
+      <w:r>
+        <w:rPr>
+          <w:rFonts w:ascii="Garamond" w:hAnsi="Garamond"/>
+          <w:b/>
+          <w:sz w:val="40"/>
+          <w:szCs w:val="40"/>
+        </w:rPr>
+        <w:t>Max Houck</w:t>
+      </w:r>
+    </w:p>
+    <w:p>
+      <w:pPr>
+        <w:jc w:val="center"/>
+        <w:rPr>
+          <w:rFonts w:ascii="Garamond" w:hAnsi="Garamond"/>
+          <w:b/>
+          <w:sz w:val="40"/>
+          <w:szCs w:val="40"/>
+        </w:rPr>
+      </w:pPr>
+      <w:r>
+        <w:rPr>
+          <w:rFonts w:ascii="Garamond" w:hAnsi="Garamond"/>
+          <w:b/>
+          <w:sz w:val="40"/>
+          <w:szCs w:val="40"/>
+        </w:rPr>
+        <w:t>Marshall Lindsay</w:t>
+      </w:r>
+    </w:p>
+    <w:p>
+      <w:pPr>
+        <w:jc w:val="center"/>
+        <w:rPr>
+          <w:rFonts w:ascii="Garamond" w:hAnsi="Garamond"/>
+          <w:b/>
+          <w:sz w:val="40"/>
+          <w:szCs w:val="40"/>
+        </w:rPr>
+      </w:pPr>
+    </w:p>
+    <w:p>
+      <w:pPr>
+        <w:jc w:val="center"/>
+        <w:rPr>
+          <w:b/>
+        </w:rPr>
+      </w:pPr>
     </w:p>
     <w:p>
       <w:pPr>
@@ -73,13 +292,52 @@
         <w:tab/>
       </w:r>
       <w:r>
-        <w:t>We have developed a program for the Mizzou Racing Formula SAE team to allow them to visualize their logged tire temperature data, allowing it to be analyzed by a human eye much easier</w:t>
-      </w:r>
-      <w:r>
-        <w:t xml:space="preserve">. A simple graphics package and several data filtering and smoothing algorithms were implemented to allow viewing both logged data and real time telemetry. </w:t>
-      </w:r>
-      <w:r>
-        <w:t>The objective of this project was to develop a base platform within the scope of this course that may be expanded upon in the future with more advanced features.</w:t>
+        <w:t>We have developed a program for the Mizzou Racin</w:t>
+      </w:r>
+      <w:r>
+        <w:t>g Formula SAE team to allow engineers</w:t>
+      </w:r>
+      <w:r>
+        <w:t xml:space="preserve"> to visualize </w:t>
+      </w:r>
+      <w:r>
+        <w:t xml:space="preserve">and conceptualize </w:t>
+      </w:r>
+      <w:r>
+        <w:t>logged tire temperature data with increased speed and accuracy. A simple graphics package was created to overlay</w:t>
+      </w:r>
+      <w:r>
+        <w:t xml:space="preserve"> </w:t>
+      </w:r>
+      <w:r>
+        <w:t>both logged, and real time telemetry data. S</w:t>
+      </w:r>
+      <w:r>
+        <w:t>everal data filtering and smoothing algorithms were implemented to</w:t>
+      </w:r>
+      <w:r>
+        <w:t xml:space="preserve"> increase the validity of the data received</w:t>
+      </w:r>
+      <w:r>
+        <w:t xml:space="preserve">. </w:t>
+      </w:r>
+      <w:r>
+        <w:t xml:space="preserve">The objective of this project was to develop </w:t>
+      </w:r>
+      <w:r>
+        <w:t xml:space="preserve">a foundation, </w:t>
+      </w:r>
+      <w:r>
+        <w:t>within the scope of this course</w:t>
+      </w:r>
+      <w:r>
+        <w:t>,</w:t>
+      </w:r>
+      <w:r>
+        <w:t xml:space="preserve"> that may be expanded upon </w:t>
+      </w:r>
+      <w:r>
+        <w:t>with more advanced features in the future.</w:t>
       </w:r>
     </w:p>
     <w:p>
@@ -103,32 +361,95 @@
         <w:tab/>
       </w:r>
       <w:r>
-        <w:t>Formula SAE is a collegiate engineering design project in which students design and manufacture a quarter scale formula style racecar to compete in both static and dynamic events.</w:t>
-      </w:r>
-      <w:r>
-        <w:t xml:space="preserve"> A very important part of the design is using data to validate engineering decisions. The car has already been equipped with tire temperature sensors, using three infrared sensors per wheel to measure the temperature gradient across different points of the tire.</w:t>
-      </w:r>
-      <w:r>
-        <w:t xml:space="preserve"> This data is extremely useful, although it can be difficult to make sense of when viewed as raw numbers or in line graphs. </w:t>
+        <w:t>Formula SAE is a colle</w:t>
+      </w:r>
+      <w:r>
+        <w:t>giate engineering design project</w:t>
+      </w:r>
+      <w:r>
+        <w:t xml:space="preserve"> in which students design and manu</w:t>
+      </w:r>
+      <w:r>
+        <w:t>facture a quarter scale formula-</w:t>
+      </w:r>
+      <w:r>
+        <w:t>style racecar to compete in both static and dynamic events.</w:t>
+      </w:r>
+      <w:r>
+        <w:t xml:space="preserve"> A very important part of the design</w:t>
+      </w:r>
+      <w:r>
+        <w:t xml:space="preserve"> process</w:t>
+      </w:r>
+      <w:r>
+        <w:t xml:space="preserve"> is using data to validate </w:t>
+      </w:r>
+      <w:r>
+        <w:t xml:space="preserve">critical </w:t>
+      </w:r>
+      <w:r>
+        <w:t xml:space="preserve">engineering decisions. The car has already been equipped with </w:t>
+      </w:r>
+      <w:r>
+        <w:t xml:space="preserve">twelve infrared </w:t>
+      </w:r>
+      <w:r>
+        <w:t>tire temperature sensors</w:t>
+      </w:r>
+      <w:r>
+        <w:t xml:space="preserve"> (three per wheel) </w:t>
+      </w:r>
+      <w:r>
+        <w:t xml:space="preserve">to measure the temperature </w:t>
+      </w:r>
+      <w:r>
+        <w:t xml:space="preserve">at </w:t>
+      </w:r>
+      <w:r>
+        <w:t>different points of the tire.</w:t>
+      </w:r>
+      <w:r>
+        <w:t xml:space="preserve"> While this data is extremely useful,</w:t>
+      </w:r>
+      <w:r>
+        <w:t xml:space="preserve"> it can be difficult to </w:t>
+      </w:r>
+      <w:r>
+        <w:t xml:space="preserve">interpret </w:t>
+      </w:r>
+      <w:r>
+        <w:t xml:space="preserve">when viewed as raw numbers or in line graphs. </w:t>
       </w:r>
       <w:r>
         <w:t xml:space="preserve">The goal of this project </w:t>
       </w:r>
       <w:r>
-        <w:t>is to create a base for a simple, extendable interface that can</w:t>
+        <w:t>was to create the foundation</w:t>
+      </w:r>
+      <w:r>
+        <w:t xml:space="preserve"> for a simple, extendable interface that can</w:t>
       </w:r>
       <w:r>
         <w:t xml:space="preserve"> be used to process and visualize this data</w:t>
       </w:r>
       <w:r>
-        <w:t xml:space="preserve"> in order to make it easier to understand.</w:t>
-      </w:r>
-    </w:p>
-    <w:p>
-      <w:pPr>
-        <w:jc w:val="center"/>
-      </w:pPr>
-      <w:r>
+        <w:t xml:space="preserve"> </w:t>
+      </w:r>
+      <w:r>
+        <w:t>to</w:t>
+      </w:r>
+      <w:r>
+        <w:t xml:space="preserve"> make it easier to understand.</w:t>
+      </w:r>
+    </w:p>
+    <w:p>
+      <w:pPr>
+        <w:jc w:val="center"/>
+      </w:pPr>
+      <w:r>
+        <w:rPr>
+          <w:noProof/>
+        </w:rPr>
         <w:drawing>
           <wp:inline distT="0" distB="0" distL="0" distR="0" wp14:anchorId="7226AB34" wp14:editId="4A21C378">
             <wp:extent cx="5305425" cy="3536950"/>
@@ -147,7 +468,7 @@
                     </pic:cNvPicPr>
                   </pic:nvPicPr>
                   <pic:blipFill>
-                    <a:blip r:embed="rId4" cstate="print">
+                    <a:blip r:embed="rId7" cstate="print">
                       <a:extLst>
                         <a:ext uri="{28A0092B-C50C-407E-A947-70E740481C1C}">
                           <a14:useLocalDpi xmlns:a14="http://schemas.microsoft.com/office/drawing/2010/main" val="0"/>
@@ -198,35 +519,119 @@
         <w:rPr>
           <w:b/>
         </w:rPr>
+        <w:t>Background</w:t>
+      </w:r>
+    </w:p>
+    <w:p>
+      <w:r>
+        <w:rPr>
+          <w:b/>
+        </w:rPr>
+        <w:tab/>
+      </w:r>
+      <w:r>
+        <w:t>Data acquisition is a very important part of engineering. It allows us to validate our previous designs and</w:t>
+      </w:r>
+      <w:r>
+        <w:t xml:space="preserve"> make improvements on future ones</w:t>
+      </w:r>
+      <w:r>
+        <w:t>.</w:t>
+      </w:r>
+      <w:r>
+        <w:t xml:space="preserve"> Tire</w:t>
+      </w:r>
+      <w:r>
+        <w:t xml:space="preserve"> temperature data</w:t>
+      </w:r>
+      <w:r>
+        <w:t xml:space="preserve"> is particularly </w:t>
+      </w:r>
+      <w:r>
+        <w:t>important</w:t>
+      </w:r>
+      <w:r>
+        <w:t xml:space="preserve"> to the </w:t>
+      </w:r>
+      <w:r>
         <w:lastRenderedPageBreak/>
-        <w:t>Background</w:t>
-      </w:r>
-    </w:p>
-    <w:p>
-      <w:r>
-        <w:rPr>
-          <w:b/>
-        </w:rPr>
-        <w:tab/>
-      </w:r>
-      <w:r>
-        <w:t>Data acquisition is a very important part of engineering. It allows us to validate our previous designs and also improve new designs. Tire temperature data in particular is important</w:t>
-      </w:r>
-      <w:r>
-        <w:t xml:space="preserve"> to the suspension design of the vehicle, as it shows how efficiently the tread of the tire is being used. Temperatures should be even across the entire tread, and not too hot or cold on one particular edge of the tire. </w:t>
-      </w:r>
-      <w:r>
-        <w:t xml:space="preserve">An existing system has already been designed using AVR microcontrollers and infrared temperature sensors to measure the temperature of 3 points across the inside, middle, and outside of the tire tread. These sensors are fitted to the car and then the data is recorded using the cars datalogging system. </w:t>
-      </w:r>
-      <w:r>
-        <w:t xml:space="preserve">Once the data has been acquired, analysis must be performed in able to interpret it and make changes based upon the results. </w:t>
-      </w:r>
-    </w:p>
-    <w:p>
-      <w:pPr>
-        <w:jc w:val="center"/>
-      </w:pPr>
-      <w:r>
+        <w:t>su</w:t>
+      </w:r>
+      <w:r>
+        <w:t>spension design of the vehicle. This data</w:t>
+      </w:r>
+      <w:r>
+        <w:t xml:space="preserve"> shows how efficiently the </w:t>
+      </w:r>
+      <w:r>
+        <w:t>tread of the tire is being used to transfer energy from the car to the ground.</w:t>
+      </w:r>
+      <w:r>
+        <w:t xml:space="preserve"> Temperatures should b</w:t>
+      </w:r>
+      <w:r>
+        <w:t xml:space="preserve">e even across the entire tread and should </w:t>
+      </w:r>
+      <w:r>
+        <w:t>not</w:t>
+      </w:r>
+      <w:r>
+        <w:t xml:space="preserve"> be</w:t>
+      </w:r>
+      <w:r>
+        <w:t xml:space="preserve"> too hot or </w:t>
+      </w:r>
+      <w:r>
+        <w:t xml:space="preserve">too </w:t>
+      </w:r>
+      <w:r>
+        <w:t xml:space="preserve">cold on one </w:t>
+      </w:r>
+      <w:r>
+        <w:t>edge</w:t>
+      </w:r>
+      <w:r>
+        <w:t xml:space="preserve"> of the tire. </w:t>
+      </w:r>
+      <w:r>
+        <w:t>An existing system has already been designed using AVR microcontrollers and infrared temperature sensors to measure the temperature of 3 points across the inside, middle, and outside of the tire tread. These sensors are fitted</w:t>
+      </w:r>
+      <w:r>
+        <w:t xml:space="preserve"> to the car and </w:t>
+      </w:r>
+      <w:r>
+        <w:t xml:space="preserve">the data is recorded using the cars datalogging system. </w:t>
+      </w:r>
+      <w:r>
+        <w:t xml:space="preserve">Once the data has been acquired, analysis must be performed </w:t>
+      </w:r>
+      <w:r>
+        <w:t>to enable us</w:t>
+      </w:r>
+      <w:r>
+        <w:t xml:space="preserve"> </w:t>
+      </w:r>
+      <w:r>
+        <w:t>to interpret it ma</w:t>
+      </w:r>
+      <w:r>
+        <w:t xml:space="preserve">ke </w:t>
+      </w:r>
+      <w:r>
+        <w:t>changes</w:t>
+      </w:r>
+      <w:r>
+        <w:t xml:space="preserve"> based upon the results. </w:t>
+      </w:r>
+    </w:p>
+    <w:p>
+      <w:pPr>
+        <w:jc w:val="center"/>
+      </w:pPr>
+      <w:r>
+        <w:rPr>
+          <w:noProof/>
+        </w:rPr>
         <w:drawing>
           <wp:inline distT="0" distB="0" distL="0" distR="0" wp14:anchorId="5D389E96" wp14:editId="18A03C9A">
             <wp:extent cx="4438650" cy="2219325"/>
@@ -245,7 +650,7 @@
                     </pic:cNvPicPr>
                   </pic:nvPicPr>
                   <pic:blipFill>
-                    <a:blip r:embed="rId5" cstate="print">
+                    <a:blip r:embed="rId8" cstate="print">
                       <a:extLst>
                         <a:ext uri="{28A0092B-C50C-407E-A947-70E740481C1C}">
                           <a14:useLocalDpi xmlns:a14="http://schemas.microsoft.com/office/drawing/2010/main" val="0"/>
@@ -302,10 +707,64 @@
         <w:ind w:firstLine="720"/>
       </w:pPr>
       <w:r>
-        <w:t>Although there are a couple high end racecar data analysis software packages already in existence, these are extremely expensive often not very customizable. By developing our own platform for visualizing tire temperature data</w:t>
-      </w:r>
-      <w:r>
-        <w:t>, it will allow us to meet the needs of the team and expand upon our team in the future, if we want to add more data channels to visualize along with the tire temperatures. The program will also be extendable, so if for example a more advanced temperature sensor that reads more than 3 points on the tire is used, the program can be easily modified to support this. This would give an advantage over purchasing a software package in that we can customize this to fit our changing needs.</w:t>
+        <w:t>While</w:t>
+      </w:r>
+      <w:r>
+        <w:t xml:space="preserve"> there </w:t>
+      </w:r>
+      <w:r>
+        <w:t>are</w:t>
+      </w:r>
+      <w:r>
+        <w:t xml:space="preserve"> high end racecar data analysis software packages already in existence, these are extremely expensive</w:t>
+      </w:r>
+      <w:r>
+        <w:t xml:space="preserve"> and</w:t>
+      </w:r>
+      <w:r>
+        <w:t xml:space="preserve"> often not very customizable. By developing our own platform for visualizing tire temperature data</w:t>
+      </w:r>
+      <w:r>
+        <w:t>, it will allow us to meet the needs of the t</w:t>
+      </w:r>
+      <w:r>
+        <w:t xml:space="preserve">eam while creating a foundation to </w:t>
+      </w:r>
+      <w:r>
+        <w:t xml:space="preserve">expand </w:t>
+      </w:r>
+      <w:r>
+        <w:t>upon in the future; several more data channels could be added for visualization, not just tire temperature data. A main goal for this</w:t>
+      </w:r>
+      <w:r>
+        <w:t xml:space="preserve"> program </w:t>
+      </w:r>
+      <w:r>
+        <w:t xml:space="preserve">was to be extremely extendable. If </w:t>
+      </w:r>
+      <w:r>
+        <w:t>for example a more advanced temperature sensor that reads more than 3 points on the tire is used, the program can be easily modified to support this</w:t>
+      </w:r>
+      <w:r>
+        <w:t xml:space="preserve"> change. This would give a monetary </w:t>
+      </w:r>
+      <w:r>
+        <w:t xml:space="preserve">advantage over purchasing a </w:t>
+      </w:r>
+      <w:r>
+        <w:t xml:space="preserve">completely new </w:t>
+      </w:r>
+      <w:r>
+        <w:t xml:space="preserve">software package </w:t>
+      </w:r>
+      <w:r>
+        <w:t>every time our</w:t>
+      </w:r>
+      <w:r>
+        <w:t xml:space="preserve"> needs or</w:t>
+      </w:r>
+      <w:r>
+        <w:t xml:space="preserve"> our hardware changes.</w:t>
       </w:r>
     </w:p>
     <w:p>
@@ -329,75 +788,291 @@
         <w:tab/>
       </w:r>
       <w:r>
-        <w:t>The goals of the project were to create a simple visualization package, filter and smooth incoming data, and start developing a real-time telemetry viewing system. The focus was on elements of the project that were within the scope of this course</w:t>
-      </w:r>
-      <w:r>
-        <w:t xml:space="preserve"> in C++</w:t>
+        <w:t xml:space="preserve">The goals of the project were to create a simple visualization package, filter and smooth incoming data, and start developing a real-time telemetry viewing system. The focus was on elements of the project that were within the scope of this course. </w:t>
+      </w:r>
+      <w:r>
+        <w:t xml:space="preserve">We started by creating a UML diagram of the code, which is shown below. This UML diagram </w:t>
+      </w:r>
+      <w:r>
+        <w:t>changed and grew</w:t>
+      </w:r>
+      <w:r>
+        <w:t xml:space="preserve"> as the code was written and the project was restructured, but the diagram helped to keep us organized and</w:t>
+      </w:r>
+      <w:r>
+        <w:t xml:space="preserve"> kept</w:t>
+      </w:r>
+      <w:r>
+        <w:t xml:space="preserve"> </w:t>
+      </w:r>
+      <w:r>
+        <w:t xml:space="preserve">the bigger picture in </w:t>
+      </w:r>
+      <w:r>
+        <w:lastRenderedPageBreak/>
+        <w:t>mind.</w:t>
+      </w:r>
+      <w:r>
+        <w:rPr>
+          <w:noProof/>
+        </w:rPr>
+        <w:t xml:space="preserve"> </w:t>
+      </w:r>
+      <w:r>
+        <w:rPr>
+          <w:noProof/>
+        </w:rPr>
+        <mc:AlternateContent>
+          <mc:Choice Requires="wps">
+            <w:drawing>
+              <wp:anchor distT="45720" distB="45720" distL="114300" distR="114300" simplePos="0" relativeHeight="251659264" behindDoc="0" locked="0" layoutInCell="1" allowOverlap="1">
+                <wp:simplePos x="0" y="0"/>
+                <wp:positionH relativeFrom="page">
+                  <wp:posOffset>1876425</wp:posOffset>
+                </wp:positionH>
+                <wp:positionV relativeFrom="paragraph">
+                  <wp:posOffset>5705475</wp:posOffset>
+                </wp:positionV>
+                <wp:extent cx="3838575" cy="304800"/>
+                <wp:effectExtent l="0" t="0" r="28575" b="19050"/>
+                <wp:wrapNone/>
+                <wp:docPr id="217" name="Text Box 2"/>
+                <wp:cNvGraphicFramePr>
+                  <a:graphicFrameLocks xmlns:a="http://schemas.openxmlformats.org/drawingml/2006/main"/>
+                </wp:cNvGraphicFramePr>
+                <a:graphic xmlns:a="http://schemas.openxmlformats.org/drawingml/2006/main">
+                  <a:graphicData uri="http://schemas.microsoft.com/office/word/2010/wordprocessingShape">
+                    <wps:wsp>
+                      <wps:cNvSpPr txBox="1">
+                        <a:spLocks noChangeArrowheads="1"/>
+                      </wps:cNvSpPr>
+                      <wps:spPr bwMode="auto">
+                        <a:xfrm>
+                          <a:off x="0" y="0"/>
+                          <a:ext cx="3838575" cy="304800"/>
+                        </a:xfrm>
+                        <a:prstGeom prst="rect">
+                          <a:avLst/>
+                        </a:prstGeom>
+                        <a:solidFill>
+                          <a:srgbClr val="FFFFFF"/>
+                        </a:solidFill>
+                        <a:ln w="9525">
+                          <a:solidFill>
+                            <a:schemeClr val="bg1"/>
+                          </a:solidFill>
+                          <a:miter lim="800000"/>
+                          <a:headEnd/>
+                          <a:tailEnd/>
+                        </a:ln>
+                      </wps:spPr>
+                      <wps:txbx>
+                        <w:txbxContent>
+                          <w:p>
+                            <w:pPr>
+                              <w:rPr>
+                                <w:i/>
+                              </w:rPr>
+                            </w:pPr>
+                            <w:r>
+                              <w:rPr>
+                                <w:i/>
+                              </w:rPr>
+                              <w:t>Use Case diagram used and modified throughout the project.</w:t>
+                            </w:r>
+                          </w:p>
+                        </w:txbxContent>
+                      </wps:txbx>
+                      <wps:bodyPr rot="0" vert="horz" wrap="square" lIns="91440" tIns="45720" rIns="91440" bIns="45720" anchor="t" anchorCtr="0">
+                        <a:noAutofit/>
+                      </wps:bodyPr>
+                    </wps:wsp>
+                  </a:graphicData>
+                </a:graphic>
+                <wp14:sizeRelH relativeFrom="margin">
+                  <wp14:pctWidth>0</wp14:pctWidth>
+                </wp14:sizeRelH>
+                <wp14:sizeRelV relativeFrom="margin">
+                  <wp14:pctHeight>0</wp14:pctHeight>
+                </wp14:sizeRelV>
+              </wp:anchor>
+            </w:drawing>
+          </mc:Choice>
+          <mc:Fallback>
+            <w:pict>
+              <v:shapetype id="_x0000_t202" coordsize="21600,21600" o:spt="202" path="m,l,21600r21600,l21600,xe">
+                <v:stroke joinstyle="miter"/>
+                <v:path gradientshapeok="t" o:connecttype="rect"/>
+              </v:shapetype>
+              <v:shape id="Text Box 2" o:spid="_x0000_s1026" type="#_x0000_t202" style="position:absolute;margin-left:147.75pt;margin-top:449.25pt;width:302.25pt;height:24pt;z-index:251659264;visibility:visible;mso-wrap-style:square;mso-width-percent:0;mso-height-percent:0;mso-wrap-distance-left:9pt;mso-wrap-distance-top:3.6pt;mso-wrap-distance-right:9pt;mso-wrap-distance-bottom:3.6pt;mso-position-horizontal:absolute;mso-position-horizontal-relative:page;mso-position-vertical:absolute;mso-position-vertical-relative:text;mso-width-percent:0;mso-height-percent:0;mso-width-relative:margin;mso-height-relative:margin;v-text-anchor:top" o:gfxdata="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" strokecolor="white [3212]">
+                <v:textbox>
+                  <w:txbxContent>
+                    <w:p>
+                      <w:pPr>
+                        <w:rPr>
+                          <w:i/>
+                        </w:rPr>
+                      </w:pPr>
+                      <w:r>
+                        <w:rPr>
+                          <w:i/>
+                        </w:rPr>
+                        <w:t>Use Case diagram used and modified throughout the project.</w:t>
+                      </w:r>
+                    </w:p>
+                  </w:txbxContent>
+                </v:textbox>
+                <w10:wrap anchorx="page"/>
+              </v:shape>
+            </w:pict>
+          </mc:Fallback>
+        </mc:AlternateContent>
+      </w:r>
+      <w:r>
+        <w:rPr>
+          <w:noProof/>
+        </w:rPr>
+        <w:drawing>
+          <wp:inline distT="0" distB="0" distL="0" distR="0" wp14:anchorId="680C38A1" wp14:editId="37E556AD">
+            <wp:extent cx="5943600" cy="6238875"/>
+            <wp:effectExtent l="0" t="0" r="0" b="9525"/>
+            <wp:docPr id="2" name="Picture 2" descr="C:\Users\mblgh\AppData\Local\Microsoft\Windows\INetCache\Content.Word\ECE3220 Final Project.png"/>
+            <wp:cNvGraphicFramePr>
+              <a:graphicFrameLocks xmlns:a="http://schemas.openxmlformats.org/drawingml/2006/main" noChangeAspect="1"/>
+            </wp:cNvGraphicFramePr>
+            <a:graphic xmlns:a="http://schemas.openxmlformats.org/drawingml/2006/main">
+              <a:graphicData uri="http://schemas.openxmlformats.org/drawingml/2006/picture">
+                <pic:pic xmlns:pic="http://schemas.openxmlformats.org/drawingml/2006/picture">
+                  <pic:nvPicPr>
+                    <pic:cNvPr id="0" name="Picture 1" descr="C:\Users\mblgh\AppData\Local\Microsoft\Windows\INetCache\Content.Word\ECE3220 Final Project.png"/>
+                    <pic:cNvPicPr>
+                      <a:picLocks noChangeAspect="1" noChangeArrowheads="1"/>
+                    </pic:cNvPicPr>
+                  </pic:nvPicPr>
+                  <pic:blipFill>
+                    <a:blip r:embed="rId9">
+                      <a:extLst>
+                        <a:ext uri="{28A0092B-C50C-407E-A947-70E740481C1C}">
+                          <a14:useLocalDpi xmlns:a14="http://schemas.microsoft.com/office/drawing/2010/main" val="0"/>
+                        </a:ext>
+                      </a:extLst>
+                    </a:blip>
+                    <a:srcRect/>
+                    <a:stretch>
+                      <a:fillRect/>
+                    </a:stretch>
+                  </pic:blipFill>
+                  <pic:spPr bwMode="auto">
+                    <a:xfrm>
+                      <a:off x="0" y="0"/>
+                      <a:ext cx="5943600" cy="6238875"/>
+                    </a:xfrm>
+                    <a:prstGeom prst="rect">
+                      <a:avLst/>
+                    </a:prstGeom>
+                    <a:noFill/>
+                    <a:ln>
+                      <a:noFill/>
+                    </a:ln>
+                  </pic:spPr>
+                </pic:pic>
+              </a:graphicData>
+            </a:graphic>
+          </wp:inline>
+        </w:drawing>
+      </w:r>
+    </w:p>
+    <w:p>
+      <w:pPr>
+        <w:rPr>
+          <w:b/>
+        </w:rPr>
+      </w:pPr>
+      <w:r>
+        <w:rPr>
+          <w:b/>
+        </w:rPr>
+        <w:tab/>
+      </w:r>
+      <w:r>
+        <w:t>Nested classes were used to</w:t>
+      </w:r>
+      <w:r>
+        <w:t xml:space="preserve"> organize</w:t>
+      </w:r>
+      <w:r>
+        <w:t xml:space="preserve"> and </w:t>
+      </w:r>
+      <w:r>
+        <w:t xml:space="preserve">store data in an </w:t>
+      </w:r>
+      <w:r>
+        <w:t>accessible</w:t>
+      </w:r>
+      <w:r>
+        <w:t xml:space="preserve"> and logical manner</w:t>
+      </w:r>
+      <w:r>
+        <w:t>. The class hierarchy is shown by the figure below where the car class contains a vector of the tire class who, in turn, contains a vector of the sensor class. This nesting of classes seemed like the most natural and logical option for managing the data acquisition.</w:t>
+      </w:r>
+      <w:r>
+        <w:t xml:space="preserve"> By loading, separating, and storing all the logged data at once we could implement simple methods to grab the data as it was needed. </w:t>
+      </w:r>
+    </w:p>
+    <w:p>
+      <w:pPr>
+        <w:ind w:firstLine="720"/>
+      </w:pPr>
+      <w:r>
+        <w:t xml:space="preserve">A simple command line graphics library, </w:t>
+      </w:r>
+      <w:proofErr w:type="spellStart"/>
+      <w:r>
+        <w:t>w</w:t>
+      </w:r>
+      <w:r>
+        <w:t>indows.h</w:t>
+      </w:r>
+      <w:proofErr w:type="spellEnd"/>
+      <w:r>
+        <w:t xml:space="preserve"> was utilized to implement </w:t>
+      </w:r>
+      <w:r>
+        <w:t xml:space="preserve">the graphics for the program. </w:t>
+      </w:r>
+      <w:r>
+        <w:t xml:space="preserve">While simplistic, the graphics portion served as a starting point for the program to grow from in the future. The </w:t>
+      </w:r>
+      <w:r>
+        <w:t xml:space="preserve">data processing and analysis algorithms may be reused with a more extensive </w:t>
+      </w:r>
+      <w:r>
+        <w:lastRenderedPageBreak/>
+        <w:t>graphics application, perhaps featuring an in</w:t>
+      </w:r>
+      <w:r>
+        <w:t>-car video or other data plots.</w:t>
+      </w:r>
+      <w:r>
+        <w:t xml:space="preserve"> The color gradients for the graphics were calculated using linear formulas to modify the RGB values of the colors displayed</w:t>
       </w:r>
       <w:r>
         <w:t xml:space="preserve">. </w:t>
       </w:r>
       <w:r>
-        <w:t xml:space="preserve">We started by creating a UML diagram of the code, which is shown below. This UML diagram </w:t>
-      </w:r>
-      <w:r>
-        <w:t>changed and grew</w:t>
-      </w:r>
-      <w:r>
-        <w:t xml:space="preserve"> as the code was written and the project was restructured, but the diagram helped to keep us organized and keep </w:t>
-      </w:r>
-      <w:r>
-        <w:t>the bigger picture in mind.</w:t>
-      </w:r>
-    </w:p>
-    <w:p>
-      <w:pPr>
-        <w:jc w:val="center"/>
-        <w:rPr>
-          <w:i/>
-        </w:rPr>
-      </w:pPr>
-      <w:r>
-        <w:rPr>
-          <w:i/>
-          <w:highlight w:val="yellow"/>
-        </w:rPr>
-        <w:t>Uml diagram</w:t>
-      </w:r>
-    </w:p>
-    <w:p>
-      <w:r>
-        <w:rPr>
-          <w:b/>
-        </w:rPr>
-        <w:lastRenderedPageBreak/>
-        <w:tab/>
-      </w:r>
-      <w:r>
-        <w:t xml:space="preserve">The car and tire classes were nested within each other, not utilizing inheritance but rather the program would create a car which contained four tire objects, which each contained three sections of data. </w:t>
-      </w:r>
-      <w:r>
-        <w:t>This kept all of the data easily organized and accessible.</w:t>
-      </w:r>
-      <w:r>
-        <w:t xml:space="preserve"> By allowing the user to define the names of the files where data is stored just once and loading it in, any other methods we implement can simply grab the data they need from the car object that was created.</w:t>
-      </w:r>
-    </w:p>
-    <w:p>
-      <w:pPr>
-        <w:ind w:firstLine="720"/>
-      </w:pPr>
-      <w:r>
-        <w:t xml:space="preserve">A simple command line graphics library, windows.h was utilized to create the graphics for the program. Not a lot of time was spent on this, as it was not part of the scope of this course, but it was intended to be a base foundation on which the program may be expanded in the future. The data processing and analysis algorithms may be reused with a more extensive graphics application, perhaps featuring an in-car video or other data plots. </w:t>
-      </w:r>
-      <w:r>
-        <w:t xml:space="preserve">The color gradients for the graphics were calculated using linear formulas to modify the RGB values of the colors displayed. By sweeping the colors up and down, full values of red, green, blue, and all colors in between are achieved and displayed nicely to mesh together. </w:t>
+        <w:t xml:space="preserve">By sweeping the colors up and down, full values of red, green, blue, and all colors in between are achieved and displayed nicely to mesh together. </w:t>
       </w:r>
       <w:r>
         <w:t>A simple linear interpolation between the 3 data points on each tire was used to calculate the gradient to be displayed in between them.</w:t>
       </w:r>
       <w:r>
-        <w:t xml:space="preserve"> This logic was used to view both the logged data and the real time input.</w:t>
+        <w:t xml:space="preserve"> This logic was used to view both the logged data and the </w:t>
+      </w:r>
+      <w:r>
+        <w:t>real-time</w:t>
+      </w:r>
+      <w:r>
+        <w:t xml:space="preserve"> input.</w:t>
       </w:r>
     </w:p>
     <w:p>
@@ -411,8 +1086,8 @@
         </w:rPr>
         <w:drawing>
           <wp:inline distT="0" distB="0" distL="0" distR="0">
-            <wp:extent cx="5943600" cy="3748151"/>
-            <wp:effectExtent l="0" t="0" r="0" b="5080"/>
+            <wp:extent cx="3952875" cy="2492761"/>
+            <wp:effectExtent l="0" t="0" r="0" b="3175"/>
             <wp:docPr id="6" name="Picture 6" descr="C:\Users\MizzouRacing\Dropbox\Personal\Max\.ECE 3220\workspace\Tires\RGB Linear Interpolation 510.PNG"/>
             <wp:cNvGraphicFramePr>
               <a:graphicFrameLocks xmlns:a="http://schemas.openxmlformats.org/drawingml/2006/main" noChangeAspect="1"/>
@@ -427,7 +1102,7 @@
                     </pic:cNvPicPr>
                   </pic:nvPicPr>
                   <pic:blipFill>
-                    <a:blip r:embed="rId6">
+                    <a:blip r:embed="rId10">
                       <a:extLst>
                         <a:ext uri="{28A0092B-C50C-407E-A947-70E740481C1C}">
                           <a14:useLocalDpi xmlns:a14="http://schemas.microsoft.com/office/drawing/2010/main" val="0"/>
@@ -442,7 +1117,7 @@
                   <pic:spPr bwMode="auto">
                     <a:xfrm>
                       <a:off x="0" y="0"/>
-                      <a:ext cx="5943600" cy="3748151"/>
+                      <a:ext cx="3960109" cy="2497323"/>
                     </a:xfrm>
                     <a:prstGeom prst="rect">
                       <a:avLst/>
@@ -479,12 +1154,22 @@
         <w:t>A menu</w:t>
       </w:r>
       <w:r>
-        <w:t xml:space="preserve"> system was implemented in order to allow the user to change the way the graphics looked. When running the program on different devices with varying screen sizes and terminal windows, there wasn’t one setting that worked everywhere. We implemented a simple menu system that allowed the user to change variables that affected the way the grap</w:t>
+        <w:t xml:space="preserve"> system was implemented </w:t>
+      </w:r>
+      <w:r>
+        <w:t>to</w:t>
+      </w:r>
+      <w:r>
+        <w:t xml:space="preserve"> allow the user to change the way the graphics looked. When running the program on different devices with varying screen sizes and terminal windows, there wasn’t one setting that worked everywhere. We implemented a simple menu system that allowed the user to change variables that affected the way the grap</w:t>
       </w:r>
       <w:r>
         <w:t>hics were displayed.</w:t>
       </w:r>
-    </w:p>
+      <w:r>
+        <w:t xml:space="preserve"> This was implemented using class inheritance and dynamic binding.</w:t>
+      </w:r>
+    </w:p>
+    <w:p/>
     <w:p>
       <w:pPr>
         <w:jc w:val="center"/>
@@ -493,7 +1178,6 @@
         <w:rPr>
           <w:noProof/>
         </w:rPr>
-        <w:lastRenderedPageBreak/>
         <w:drawing>
           <wp:inline distT="0" distB="0" distL="0" distR="0" wp14:anchorId="091DA337" wp14:editId="10C9F8AC">
             <wp:extent cx="2276475" cy="1866900"/>
@@ -510,7 +1194,7 @@
                     <pic:cNvPicPr/>
                   </pic:nvPicPr>
                   <pic:blipFill>
-                    <a:blip r:embed="rId7"/>
+                    <a:blip r:embed="rId11"/>
                     <a:stretch>
                       <a:fillRect/>
                     </a:stretch>
@@ -557,10 +1241,29 @@
         <w:ind w:firstLine="720"/>
       </w:pPr>
       <w:r>
-        <w:t>The real time interface was constructed as a basis for a more advanced system that may be implemented in the future.</w:t>
-      </w:r>
-      <w:r>
-        <w:t xml:space="preserve"> This system will eventually need to consist of a full wireless system to interact with the car as it drives, but for now we focused on taking the data, filtering it, and displaying it. It was very simple to set up an Arduino using existing serial libraries and </w:t>
+        <w:t xml:space="preserve">The </w:t>
+      </w:r>
+      <w:r>
+        <w:t>real-time</w:t>
+      </w:r>
+      <w:r>
+        <w:t xml:space="preserve"> interface was constructed as a basis for a more advanced system that may be implemented in the future.</w:t>
+      </w:r>
+      <w:r>
+        <w:t xml:space="preserve"> This system will eventually need to consist of a full wireless </w:t>
+      </w:r>
+      <w:r>
+        <w:t>interface</w:t>
+      </w:r>
+      <w:r>
+        <w:t xml:space="preserve"> to interact with the car as it drives, but for now we focused on taking the data, filtering it, and displaying it. </w:t>
+      </w:r>
+      <w:r>
+        <w:lastRenderedPageBreak/>
+        <w:t xml:space="preserve">We set up an </w:t>
+      </w:r>
+      <w:r>
+        <w:t xml:space="preserve">Arduino using existing serial libraries and </w:t>
       </w:r>
       <w:r>
         <w:t>I</w:t>
@@ -575,7 +1278,13 @@
         <w:t>C</w:t>
       </w:r>
       <w:r>
-        <w:t xml:space="preserve"> code to simulate this data for our purposes.</w:t>
+        <w:t xml:space="preserve"> code to </w:t>
+      </w:r>
+      <w:r>
+        <w:t>acquire</w:t>
+      </w:r>
+      <w:r>
+        <w:t xml:space="preserve"> this data for our purposes.</w:t>
       </w:r>
       <w:r>
         <w:t xml:space="preserve"> Algorithms were developed to filter out ‘bad’ data.</w:t>
@@ -584,13 +1293,78 @@
         <w:t xml:space="preserve"> One of these strategies involved creating a simple, resizable buffer to compare incoming data against previous values. If there was a huge jump, this would be caught as erroneous data and the filter would smooth it out a bit. However, if the huge jump continued for more iterations, the algorithm would eventually allow it to ‘pass through’ the filter and be displayed on the graphics. We began developing another method to smooth the data, comparing residuals to a best fit line and smoothing based on these results. </w:t>
       </w:r>
       <w:r>
-        <w:t xml:space="preserve">One option that may be implemented in the future is allowing the user to define what type and how aggressive they want their filtering to be based on the incoming data. </w:t>
+        <w:t xml:space="preserve">One option that may be implemented in the future is allowing the user to define what type and how aggressive </w:t>
+      </w:r>
+      <w:r>
+        <w:t xml:space="preserve">they want their filtering to be </w:t>
+      </w:r>
+      <w:r>
+        <w:t xml:space="preserve">based on the incoming data. </w:t>
       </w:r>
     </w:p>
     <w:p>
       <w:pPr>
         <w:ind w:firstLine="720"/>
         <w:jc w:val="center"/>
+      </w:pPr>
+      <w:r>
+        <w:rPr>
+          <w:noProof/>
+        </w:rPr>
+        <w:drawing>
+          <wp:inline distT="0" distB="0" distL="0" distR="0" wp14:anchorId="6C304516" wp14:editId="12D74F56">
+            <wp:extent cx="3430837" cy="2571750"/>
+            <wp:effectExtent l="0" t="0" r="0" b="0"/>
+            <wp:docPr id="9" name="Picture 9" descr="C:\Users\mblgh\AppData\Local\Microsoft\Windows\INetCache\Content.Word\20170505_161440.jpg"/>
+            <wp:cNvGraphicFramePr>
+              <a:graphicFrameLocks xmlns:a="http://schemas.openxmlformats.org/drawingml/2006/main" noChangeAspect="1"/>
+            </wp:cNvGraphicFramePr>
+            <a:graphic xmlns:a="http://schemas.openxmlformats.org/drawingml/2006/main">
+              <a:graphicData uri="http://schemas.openxmlformats.org/drawingml/2006/picture">
+                <pic:pic xmlns:pic="http://schemas.openxmlformats.org/drawingml/2006/picture">
+                  <pic:nvPicPr>
+                    <pic:cNvPr id="0" name="Picture 2" descr="C:\Users\mblgh\AppData\Local\Microsoft\Windows\INetCache\Content.Word\20170505_161440.jpg"/>
+                    <pic:cNvPicPr>
+                      <a:picLocks noChangeAspect="1" noChangeArrowheads="1"/>
+                    </pic:cNvPicPr>
+                  </pic:nvPicPr>
+                  <pic:blipFill>
+                    <a:blip r:embed="rId12" cstate="print">
+                      <a:extLst>
+                        <a:ext uri="{28A0092B-C50C-407E-A947-70E740481C1C}">
+                          <a14:useLocalDpi xmlns:a14="http://schemas.microsoft.com/office/drawing/2010/main" val="0"/>
+                        </a:ext>
+                      </a:extLst>
+                    </a:blip>
+                    <a:srcRect/>
+                    <a:stretch>
+                      <a:fillRect/>
+                    </a:stretch>
+                  </pic:blipFill>
+                  <pic:spPr bwMode="auto">
+                    <a:xfrm>
+                      <a:off x="0" y="0"/>
+                      <a:ext cx="3434591" cy="2574564"/>
+                    </a:xfrm>
+                    <a:prstGeom prst="rect">
+                      <a:avLst/>
+                    </a:prstGeom>
+                    <a:noFill/>
+                    <a:ln>
+                      <a:noFill/>
+                    </a:ln>
+                  </pic:spPr>
+                </pic:pic>
+              </a:graphicData>
+            </a:graphic>
+          </wp:inline>
+        </w:drawing>
+      </w:r>
+    </w:p>
+    <w:p>
+      <w:pPr>
+        <w:ind w:firstLine="720"/>
+        <w:jc w:val="center"/>
         <w:rPr>
           <w:i/>
         </w:rPr>
@@ -598,7 +1372,6 @@
       <w:r>
         <w:rPr>
           <w:i/>
-          <w:highlight w:val="yellow"/>
         </w:rPr>
         <w:t>Picture of Arduino and sensor setup</w:t>
       </w:r>
@@ -663,8 +1436,8 @@
         <w:lastRenderedPageBreak/>
         <w:drawing>
           <wp:inline distT="0" distB="0" distL="0" distR="0" wp14:anchorId="3D320F4A" wp14:editId="4628444E">
-            <wp:extent cx="3686175" cy="3857625"/>
-            <wp:effectExtent l="0" t="0" r="9525" b="9525"/>
+            <wp:extent cx="2781300" cy="2910663"/>
+            <wp:effectExtent l="0" t="0" r="0" b="4445"/>
             <wp:docPr id="1" name="Picture 1"/>
             <wp:cNvGraphicFramePr>
               <a:graphicFrameLocks xmlns:a="http://schemas.openxmlformats.org/drawingml/2006/main" noChangeAspect="1"/>
@@ -677,7 +1450,7 @@
                     <pic:cNvPicPr/>
                   </pic:nvPicPr>
                   <pic:blipFill>
-                    <a:blip r:embed="rId8"/>
+                    <a:blip r:embed="rId13"/>
                     <a:stretch>
                       <a:fillRect/>
                     </a:stretch>
@@ -685,7 +1458,7 @@
                   <pic:spPr>
                     <a:xfrm>
                       <a:off x="0" y="0"/>
-                      <a:ext cx="3686175" cy="3857625"/>
+                      <a:ext cx="2786533" cy="2916140"/>
                     </a:xfrm>
                     <a:prstGeom prst="rect">
                       <a:avLst/>
@@ -744,8 +1517,20 @@
     <w:p>
       <w:r>
         <w:tab/>
-        <w:t>The graphics were experimented with a lot, spending a lot of time making sure they would look right in all situations. Shown below are a couple examples of different gradient techniques we tried using as the program was developed. In the end we decided to use a “510 Gradient” which consists of 510 colors as the red, green, and blue values are varied in succession.</w:t>
-      </w:r>
+        <w:t xml:space="preserve">The graphics were experimented with a lot, spending a lot of time making sure they would look right in all situations. Shown below are a couple examples of different gradient techniques we tried using as the program was developed. In the </w:t>
+      </w:r>
+      <w:r>
+        <w:t>end,</w:t>
+      </w:r>
+      <w:r>
+        <w:t xml:space="preserve"> we decided to use a “510 Gradient” which consists of 510 colors as the red, green, and blue values are varied in succession.</w:t>
+      </w:r>
+    </w:p>
+    <w:p/>
+    <w:p>
+      <w:pPr>
+        <w:jc w:val="center"/>
+      </w:pPr>
     </w:p>
     <w:p>
       <w:pPr>
@@ -757,10 +1542,10 @@
         </w:rPr>
         <w:lastRenderedPageBreak/>
         <w:drawing>
-          <wp:inline distT="0" distB="0" distL="0" distR="0" wp14:anchorId="313E1406" wp14:editId="3592FE2D">
-            <wp:extent cx="2162175" cy="2638425"/>
-            <wp:effectExtent l="0" t="0" r="9525" b="9525"/>
-            <wp:docPr id="5" name="Picture 5"/>
+          <wp:inline distT="0" distB="0" distL="0" distR="0" wp14:anchorId="2314F2AB" wp14:editId="75AE58CB">
+            <wp:extent cx="3162300" cy="3148550"/>
+            <wp:effectExtent l="0" t="0" r="0" b="0"/>
+            <wp:docPr id="14" name="Picture 14" descr="C:\Users\mblgh\AppData\Local\Microsoft\Windows\INetCache\Content.Word\linearInterpolation2points.png"/>
             <wp:cNvGraphicFramePr>
               <a:graphicFrameLocks xmlns:a="http://schemas.openxmlformats.org/drawingml/2006/main" noChangeAspect="1"/>
             </wp:cNvGraphicFramePr>
@@ -768,23 +1553,36 @@
               <a:graphicData uri="http://schemas.openxmlformats.org/drawingml/2006/picture">
                 <pic:pic xmlns:pic="http://schemas.openxmlformats.org/drawingml/2006/picture">
                   <pic:nvPicPr>
-                    <pic:cNvPr id="1" name=""/>
-                    <pic:cNvPicPr/>
+                    <pic:cNvPr id="0" name="Picture 7" descr="C:\Users\mblgh\AppData\Local\Microsoft\Windows\INetCache\Content.Word\linearInterpolation2points.png"/>
+                    <pic:cNvPicPr>
+                      <a:picLocks noChangeAspect="1" noChangeArrowheads="1"/>
+                    </pic:cNvPicPr>
                   </pic:nvPicPr>
                   <pic:blipFill>
-                    <a:blip r:embed="rId9"/>
+                    <a:blip r:embed="rId14">
+                      <a:extLst>
+                        <a:ext uri="{28A0092B-C50C-407E-A947-70E740481C1C}">
+                          <a14:useLocalDpi xmlns:a14="http://schemas.microsoft.com/office/drawing/2010/main" val="0"/>
+                        </a:ext>
+                      </a:extLst>
+                    </a:blip>
+                    <a:srcRect/>
                     <a:stretch>
                       <a:fillRect/>
                     </a:stretch>
                   </pic:blipFill>
-                  <pic:spPr>
+                  <pic:spPr bwMode="auto">
                     <a:xfrm>
                       <a:off x="0" y="0"/>
-                      <a:ext cx="2162175" cy="2638425"/>
+                      <a:ext cx="3181608" cy="3167774"/>
                     </a:xfrm>
                     <a:prstGeom prst="rect">
                       <a:avLst/>
                     </a:prstGeom>
+                    <a:noFill/>
+                    <a:ln>
+                      <a:noFill/>
+                    </a:ln>
                   </pic:spPr>
                 </pic:pic>
               </a:graphicData>
@@ -799,7 +1597,297 @@
       </w:pPr>
       <w:r>
         <w:rPr>
+          <w:noProof/>
+        </w:rPr>
+        <w:drawing>
+          <wp:inline distT="0" distB="0" distL="0" distR="0">
+            <wp:extent cx="3448050" cy="1191353"/>
+            <wp:effectExtent l="0" t="0" r="0" b="8890"/>
+            <wp:docPr id="12" name="Picture 12" descr="C:\Users\mblgh\AppData\Local\Microsoft\Windows\INetCache\Content.Word\RB Heat Map.png"/>
+            <wp:cNvGraphicFramePr>
+              <a:graphicFrameLocks xmlns:a="http://schemas.openxmlformats.org/drawingml/2006/main" noChangeAspect="1"/>
+            </wp:cNvGraphicFramePr>
+            <a:graphic xmlns:a="http://schemas.openxmlformats.org/drawingml/2006/main">
+              <a:graphicData uri="http://schemas.openxmlformats.org/drawingml/2006/picture">
+                <pic:pic xmlns:pic="http://schemas.openxmlformats.org/drawingml/2006/picture">
+                  <pic:nvPicPr>
+                    <pic:cNvPr id="0" name="Picture 5" descr="C:\Users\mblgh\AppData\Local\Microsoft\Windows\INetCache\Content.Word\RB Heat Map.png"/>
+                    <pic:cNvPicPr>
+                      <a:picLocks noChangeAspect="1" noChangeArrowheads="1"/>
+                    </pic:cNvPicPr>
+                  </pic:nvPicPr>
+                  <pic:blipFill>
+                    <a:blip r:embed="rId15">
+                      <a:extLst>
+                        <a:ext uri="{28A0092B-C50C-407E-A947-70E740481C1C}">
+                          <a14:useLocalDpi xmlns:a14="http://schemas.microsoft.com/office/drawing/2010/main" val="0"/>
+                        </a:ext>
+                      </a:extLst>
+                    </a:blip>
+                    <a:srcRect/>
+                    <a:stretch>
+                      <a:fillRect/>
+                    </a:stretch>
+                  </pic:blipFill>
+                  <pic:spPr bwMode="auto">
+                    <a:xfrm>
+                      <a:off x="0" y="0"/>
+                      <a:ext cx="3471232" cy="1199363"/>
+                    </a:xfrm>
+                    <a:prstGeom prst="rect">
+                      <a:avLst/>
+                    </a:prstGeom>
+                    <a:noFill/>
+                    <a:ln>
+                      <a:noFill/>
+                    </a:ln>
+                  </pic:spPr>
+                </pic:pic>
+              </a:graphicData>
+            </a:graphic>
+          </wp:inline>
+        </w:drawing>
+      </w:r>
+    </w:p>
+    <w:p>
+      <w:pPr>
+        <w:jc w:val="center"/>
+      </w:pPr>
+      <w:r>
+        <w:rPr>
+          <w:noProof/>
+        </w:rPr>
+        <w:drawing>
+          <wp:inline distT="0" distB="0" distL="0" distR="0">
+            <wp:extent cx="3457575" cy="1115526"/>
+            <wp:effectExtent l="0" t="0" r="0" b="8890"/>
+            <wp:docPr id="15" name="Picture 15" descr="C:\Users\mblgh\AppData\Local\Microsoft\Windows\INetCache\Content.Word\RGB Linear Interpolation 1020.png"/>
+            <wp:cNvGraphicFramePr>
+              <a:graphicFrameLocks xmlns:a="http://schemas.openxmlformats.org/drawingml/2006/main" noChangeAspect="1"/>
+            </wp:cNvGraphicFramePr>
+            <a:graphic xmlns:a="http://schemas.openxmlformats.org/drawingml/2006/main">
+              <a:graphicData uri="http://schemas.openxmlformats.org/drawingml/2006/picture">
+                <pic:pic xmlns:pic="http://schemas.openxmlformats.org/drawingml/2006/picture">
+                  <pic:nvPicPr>
+                    <pic:cNvPr id="0" name="Picture 8" descr="C:\Users\mblgh\AppData\Local\Microsoft\Windows\INetCache\Content.Word\RGB Linear Interpolation 1020.png"/>
+                    <pic:cNvPicPr>
+                      <a:picLocks noChangeAspect="1" noChangeArrowheads="1"/>
+                    </pic:cNvPicPr>
+                  </pic:nvPicPr>
+                  <pic:blipFill>
+                    <a:blip r:embed="rId16" cstate="print">
+                      <a:extLst>
+                        <a:ext uri="{28A0092B-C50C-407E-A947-70E740481C1C}">
+                          <a14:useLocalDpi xmlns:a14="http://schemas.microsoft.com/office/drawing/2010/main" val="0"/>
+                        </a:ext>
+                      </a:extLst>
+                    </a:blip>
+                    <a:srcRect/>
+                    <a:stretch>
+                      <a:fillRect/>
+                    </a:stretch>
+                  </pic:blipFill>
+                  <pic:spPr bwMode="auto">
+                    <a:xfrm>
+                      <a:off x="0" y="0"/>
+                      <a:ext cx="3490893" cy="1126275"/>
+                    </a:xfrm>
+                    <a:prstGeom prst="rect">
+                      <a:avLst/>
+                    </a:prstGeom>
+                    <a:noFill/>
+                    <a:ln>
+                      <a:noFill/>
+                    </a:ln>
+                  </pic:spPr>
+                </pic:pic>
+              </a:graphicData>
+            </a:graphic>
+          </wp:inline>
+        </w:drawing>
+      </w:r>
+    </w:p>
+    <w:p>
+      <w:pPr>
+        <w:jc w:val="center"/>
+      </w:pPr>
+      <w:r>
+        <w:rPr>
           <w:i/>
+          <w:noProof/>
+        </w:rPr>
+        <w:drawing>
+          <wp:inline distT="0" distB="0" distL="0" distR="0" wp14:anchorId="76CA2616" wp14:editId="44240FEE">
+            <wp:extent cx="3543300" cy="415186"/>
+            <wp:effectExtent l="0" t="0" r="0" b="4445"/>
+            <wp:docPr id="10" name="Picture 10" descr="C:\Users\mblgh\AppData\Local\Microsoft\Windows\INetCache\Content.Word\1020LinearInterpolation.png"/>
+            <wp:cNvGraphicFramePr>
+              <a:graphicFrameLocks xmlns:a="http://schemas.openxmlformats.org/drawingml/2006/main" noChangeAspect="1"/>
+            </wp:cNvGraphicFramePr>
+            <a:graphic xmlns:a="http://schemas.openxmlformats.org/drawingml/2006/main">
+              <a:graphicData uri="http://schemas.openxmlformats.org/drawingml/2006/picture">
+                <pic:pic xmlns:pic="http://schemas.openxmlformats.org/drawingml/2006/picture">
+                  <pic:nvPicPr>
+                    <pic:cNvPr id="0" name="Picture 3" descr="C:\Users\mblgh\AppData\Local\Microsoft\Windows\INetCache\Content.Word\1020LinearInterpolation.png"/>
+                    <pic:cNvPicPr>
+                      <a:picLocks noChangeAspect="1" noChangeArrowheads="1"/>
+                    </pic:cNvPicPr>
+                  </pic:nvPicPr>
+                  <pic:blipFill>
+                    <a:blip r:embed="rId17" cstate="print">
+                      <a:extLst>
+                        <a:ext uri="{28A0092B-C50C-407E-A947-70E740481C1C}">
+                          <a14:useLocalDpi xmlns:a14="http://schemas.microsoft.com/office/drawing/2010/main" val="0"/>
+                        </a:ext>
+                      </a:extLst>
+                    </a:blip>
+                    <a:srcRect/>
+                    <a:stretch>
+                      <a:fillRect/>
+                    </a:stretch>
+                  </pic:blipFill>
+                  <pic:spPr bwMode="auto">
+                    <a:xfrm>
+                      <a:off x="0" y="0"/>
+                      <a:ext cx="3700685" cy="433628"/>
+                    </a:xfrm>
+                    <a:prstGeom prst="rect">
+                      <a:avLst/>
+                    </a:prstGeom>
+                    <a:noFill/>
+                    <a:ln>
+                      <a:noFill/>
+                    </a:ln>
+                  </pic:spPr>
+                </pic:pic>
+              </a:graphicData>
+            </a:graphic>
+          </wp:inline>
+        </w:drawing>
+      </w:r>
+    </w:p>
+    <w:p>
+      <w:pPr>
+        <w:jc w:val="center"/>
+      </w:pPr>
+      <w:r>
+        <w:rPr>
+          <w:noProof/>
+        </w:rPr>
+        <w:lastRenderedPageBreak/>
+        <w:drawing>
+          <wp:inline distT="0" distB="0" distL="0" distR="0">
+            <wp:extent cx="3463319" cy="2181225"/>
+            <wp:effectExtent l="0" t="0" r="3810" b="0"/>
+            <wp:docPr id="16" name="Picture 16" descr="C:\Users\mblgh\AppData\Local\Microsoft\Windows\INetCache\Content.Word\RGB Linear Interpolation 510.png"/>
+            <wp:cNvGraphicFramePr>
+              <a:graphicFrameLocks xmlns:a="http://schemas.openxmlformats.org/drawingml/2006/main" noChangeAspect="1"/>
+            </wp:cNvGraphicFramePr>
+            <a:graphic xmlns:a="http://schemas.openxmlformats.org/drawingml/2006/main">
+              <a:graphicData uri="http://schemas.openxmlformats.org/drawingml/2006/picture">
+                <pic:pic xmlns:pic="http://schemas.openxmlformats.org/drawingml/2006/picture">
+                  <pic:nvPicPr>
+                    <pic:cNvPr id="0" name="Picture 9" descr="C:\Users\mblgh\AppData\Local\Microsoft\Windows\INetCache\Content.Word\RGB Linear Interpolation 510.png"/>
+                    <pic:cNvPicPr>
+                      <a:picLocks noChangeAspect="1" noChangeArrowheads="1"/>
+                    </pic:cNvPicPr>
+                  </pic:nvPicPr>
+                  <pic:blipFill>
+                    <a:blip r:embed="rId10">
+                      <a:extLst>
+                        <a:ext uri="{28A0092B-C50C-407E-A947-70E740481C1C}">
+                          <a14:useLocalDpi xmlns:a14="http://schemas.microsoft.com/office/drawing/2010/main" val="0"/>
+                        </a:ext>
+                      </a:extLst>
+                    </a:blip>
+                    <a:srcRect/>
+                    <a:stretch>
+                      <a:fillRect/>
+                    </a:stretch>
+                  </pic:blipFill>
+                  <pic:spPr bwMode="auto">
+                    <a:xfrm>
+                      <a:off x="0" y="0"/>
+                      <a:ext cx="3471182" cy="2186177"/>
+                    </a:xfrm>
+                    <a:prstGeom prst="rect">
+                      <a:avLst/>
+                    </a:prstGeom>
+                    <a:noFill/>
+                    <a:ln>
+                      <a:noFill/>
+                    </a:ln>
+                  </pic:spPr>
+                </pic:pic>
+              </a:graphicData>
+            </a:graphic>
+          </wp:inline>
+        </w:drawing>
+      </w:r>
+      <w:r>
+        <w:rPr>
+          <w:noProof/>
+        </w:rPr>
+        <w:drawing>
+          <wp:inline distT="0" distB="0" distL="0" distR="0">
+            <wp:extent cx="3448050" cy="858855"/>
+            <wp:effectExtent l="0" t="0" r="0" b="0"/>
+            <wp:docPr id="17" name="Picture 17" descr="C:\Users\mblgh\AppData\Local\Microsoft\Windows\INetCache\Content.Word\RGB Heat Map 510.png"/>
+            <wp:cNvGraphicFramePr>
+              <a:graphicFrameLocks xmlns:a="http://schemas.openxmlformats.org/drawingml/2006/main" noChangeAspect="1"/>
+            </wp:cNvGraphicFramePr>
+            <a:graphic xmlns:a="http://schemas.openxmlformats.org/drawingml/2006/main">
+              <a:graphicData uri="http://schemas.openxmlformats.org/drawingml/2006/picture">
+                <pic:pic xmlns:pic="http://schemas.openxmlformats.org/drawingml/2006/picture">
+                  <pic:nvPicPr>
+                    <pic:cNvPr id="0" name="Picture 10" descr="C:\Users\mblgh\AppData\Local\Microsoft\Windows\INetCache\Content.Word\RGB Heat Map 510.png"/>
+                    <pic:cNvPicPr>
+                      <a:picLocks noChangeAspect="1" noChangeArrowheads="1"/>
+                    </pic:cNvPicPr>
+                  </pic:nvPicPr>
+                  <pic:blipFill>
+                    <a:blip r:embed="rId18">
+                      <a:extLst>
+                        <a:ext uri="{28A0092B-C50C-407E-A947-70E740481C1C}">
+                          <a14:useLocalDpi xmlns:a14="http://schemas.microsoft.com/office/drawing/2010/main" val="0"/>
+                        </a:ext>
+                      </a:extLst>
+                    </a:blip>
+                    <a:srcRect/>
+                    <a:stretch>
+                      <a:fillRect/>
+                    </a:stretch>
+                  </pic:blipFill>
+                  <pic:spPr bwMode="auto">
+                    <a:xfrm>
+                      <a:off x="0" y="0"/>
+                      <a:ext cx="3499723" cy="871726"/>
+                    </a:xfrm>
+                    <a:prstGeom prst="rect">
+                      <a:avLst/>
+                    </a:prstGeom>
+                    <a:noFill/>
+                    <a:ln>
+                      <a:noFill/>
+                    </a:ln>
+                  </pic:spPr>
+                </pic:pic>
+              </a:graphicData>
+            </a:graphic>
+          </wp:inline>
+        </w:drawing>
+      </w:r>
+    </w:p>
+    <w:p>
+      <w:pPr>
+        <w:jc w:val="center"/>
+        <w:rPr>
+          <w:i/>
+        </w:rPr>
+      </w:pPr>
+      <w:r>
+        <w:rPr>
+          <w:i/>
         </w:rPr>
         <w:t>Iterations of color gradients</w:t>
       </w:r>
@@ -807,7 +1895,13 @@
     <w:p>
       <w:r>
         <w:tab/>
-        <w:t>We also spent some time making sure the graphics could be displayed on different systems. This led to us creating the menu system to resize them, so no matter the size of your terminal window or screen resolution the graphics blocks could be resized to fit the users needs.</w:t>
+        <w:t xml:space="preserve">We also spent some time making sure the graphics could be displayed on different systems. This led to us creating the menu system to resize them, so no matter the size of your terminal window or screen resolution the graphics blocks could be resized to fit the </w:t>
+      </w:r>
+      <w:r>
+        <w:t>user’s</w:t>
+      </w:r>
+      <w:r>
+        <w:t xml:space="preserve"> needs.</w:t>
       </w:r>
     </w:p>
     <w:p>
@@ -837,18 +1931,34 @@
         <w:t xml:space="preserve"> The UML diagrams helped us to stay on the same page as to what we were implementing. It is always a challenge to envision the best way to organize your program before you have it written, and although the diagrams helped with this we still ended up a little disorganized in the end. </w:t>
       </w:r>
       <w:r>
-        <w:t xml:space="preserve">With bigger projects we may encounter in the real world these will be very important as the scope of the project and the amount of people involved grow. </w:t>
+        <w:t xml:space="preserve">With bigger </w:t>
+      </w:r>
+      <w:r>
+        <w:t>projects,</w:t>
+      </w:r>
+      <w:r>
+        <w:t xml:space="preserve"> we may encounter in the real world these will be very important as the scope of the project and the amount of people involved grow. </w:t>
       </w:r>
     </w:p>
     <w:p>
       <w:pPr>
         <w:ind w:firstLine="720"/>
       </w:pPr>
-      <w:r>
-        <w:t xml:space="preserve">Github was used extensively throughout the development of the project. This was both of our group members first time using GitHub as a collaboration tool, and it was an excellent experience. The use of frequent commits allowed us to roll back the code in case a bug was introduced or we needed to undo some changes. The logs and diff tools also allowed both of us to see what the other was working on, where they added, deleted, and changed code, and what still needed to be done. </w:t>
-      </w:r>
-      <w:r>
-        <w:t>Github was also a good tool for keeping the project synced between multiple computers</w:t>
+      <w:proofErr w:type="spellStart"/>
+      <w:r>
+        <w:t>Github</w:t>
+      </w:r>
+      <w:proofErr w:type="spellEnd"/>
+      <w:r>
+        <w:t xml:space="preserve"> was used extensively throughout the development of the project. This was both of our group members first time using GitHub as a collaboration tool, and it was an excellent experience. The use of frequent commits allowed us to roll back the code in case a bug was introduced or we needed to undo some changes. The logs and diff tools also allowed both of us to see what the other was working on, where they added, deleted, and changed code, and what still needed to be done. </w:t>
+      </w:r>
+      <w:proofErr w:type="spellStart"/>
+      <w:r>
+        <w:t>Github</w:t>
+      </w:r>
+      <w:proofErr w:type="spellEnd"/>
+      <w:r>
+        <w:t xml:space="preserve"> was also a good tool for keeping the project synced between multiple computers</w:t>
       </w:r>
       <w:r>
         <w:t xml:space="preserve"> and making sure we were always working with the most up-to-date version of the project.</w:t>
@@ -858,10 +1968,17 @@
       <w:pPr>
         <w:ind w:firstLine="720"/>
       </w:pPr>
+    </w:p>
+    <w:p>
+      <w:pPr>
+        <w:ind w:firstLine="720"/>
+        <w:jc w:val="center"/>
+      </w:pPr>
       <w:r>
         <w:rPr>
           <w:noProof/>
         </w:rPr>
+        <w:lastRenderedPageBreak/>
         <w:drawing>
           <wp:inline distT="0" distB="0" distL="0" distR="0" wp14:anchorId="335575B2" wp14:editId="7F28D997">
             <wp:extent cx="5943600" cy="1161415"/>
@@ -878,7 +1995,7 @@
                     <pic:cNvPicPr/>
                   </pic:nvPicPr>
                   <pic:blipFill>
-                    <a:blip r:embed="rId10"/>
+                    <a:blip r:embed="rId19"/>
                     <a:stretch>
                       <a:fillRect/>
                     </a:stretch>
@@ -907,11 +2024,21 @@
           <w:i/>
         </w:rPr>
       </w:pPr>
+      <w:bookmarkStart w:id="0" w:name="_GoBack"/>
+      <w:bookmarkEnd w:id="0"/>
+      <w:proofErr w:type="spellStart"/>
       <w:r>
         <w:rPr>
           <w:i/>
         </w:rPr>
-        <w:t>Github activity</w:t>
+        <w:t>Github</w:t>
+      </w:r>
+      <w:proofErr w:type="spellEnd"/>
+      <w:r>
+        <w:rPr>
+          <w:i/>
+        </w:rPr>
+        <w:t xml:space="preserve"> activity</w:t>
       </w:r>
     </w:p>
     <w:p>
@@ -919,7 +2046,6 @@
         <w:ind w:firstLine="720"/>
       </w:pPr>
       <w:r>
-        <w:lastRenderedPageBreak/>
         <w:t xml:space="preserve">Overall, we were happy </w:t>
       </w:r>
       <w:r>
@@ -936,17 +2062,150 @@
       <w:r>
         <w:t xml:space="preserve">We are also very proud that we created something with real motivation behind it that will definitely be utilized in the future and most likely continue to be developed. </w:t>
       </w:r>
-      <w:bookmarkStart w:id="1" w:name="_GoBack"/>
-      <w:bookmarkEnd w:id="1"/>
     </w:p>
     <w:sectPr>
+      <w:headerReference w:type="default" r:id="rId20"/>
       <w:pgSz w:w="12240" w:h="15840"/>
       <w:pgMar w:top="1440" w:right="1440" w:bottom="1440" w:left="1440" w:header="720" w:footer="720" w:gutter="0"/>
+      <w:pgNumType w:start="0"/>
       <w:cols w:space="720"/>
+      <w:titlePg/>
       <w:docGrid w:linePitch="360"/>
     </w:sectPr>
   </w:body>
 </w:document>
+</file>
+
+<file path=word/endnotes.xml><?xml version="1.0" encoding="utf-8"?>
+<w:endnotes xmlns:wpc="http://schemas.microsoft.com/office/word/2010/wordprocessingCanvas" xmlns:cx="http://schemas.microsoft.com/office/drawing/2014/chartex" xmlns:cx1="http://schemas.microsoft.com/office/drawing/2015/9/8/chartex" xmlns:cx2="http://schemas.microsoft.com/office/drawing/2015/10/21/chartex" xmlns:cx3="http://schemas.microsoft.com/office/drawing/2016/5/9/chartex" xmlns:cx4="http://schemas.microsoft.com/office/drawing/2016/5/10/chartex" xmlns:cx5="http://schemas.microsoft.com/office/drawing/2016/5/11/chartex" xmlns:cx6="http://schemas.microsoft.com/office/drawing/2016/5/12/chartex" xmlns:cx7="http://schemas.microsoft.com/office/drawing/2016/5/13/chartex" xmlns:cx8="http://schemas.microsoft.com/office/drawing/2016/5/14/chartex" xmlns:mc="http://schemas.openxmlformats.org/markup-compatibility/2006" xmlns:o="urn:schemas-microsoft-com:office:office" xmlns:r="http://schemas.openxmlformats.org/officeDocument/2006/relationships" xmlns:m="http://schemas.openxmlformats.org/officeDocument/2006/math" xmlns:v="urn:schemas-microsoft-com:vml" xmlns:wp14="http://schemas.microsoft.com/office/word/2010/wordprocessingDrawing" xmlns:wp="http://schemas.openxmlformats.org/drawingml/2006/wordprocessingDrawing" xmlns:w10="urn:schemas-microsoft-com:office:word" xmlns:w="http://schemas.openxmlformats.org/wordprocessingml/2006/main" xmlns:w14="http://schemas.microsoft.com/office/word/2010/wordml" xmlns:w15="http://schemas.microsoft.com/office/word/2012/wordml" xmlns:w16se="http://schemas.microsoft.com/office/word/2015/wordml/symex" xmlns:wpg="http://schemas.microsoft.com/office/word/2010/wordprocessingGroup" xmlns:wpi="http://schemas.microsoft.com/office/word/2010/wordprocessingInk" xmlns:wne="http://schemas.microsoft.com/office/word/2006/wordml" xmlns:wps="http://schemas.microsoft.com/office/word/2010/wordprocessingShape" mc:Ignorable="w14 w15 w16se wp14">
+  <w:endnote w:type="separator" w:id="-1">
+    <w:p>
+      <w:pPr>
+        <w:spacing w:after="0" w:line="240" w:lineRule="auto"/>
+      </w:pPr>
+      <w:r>
+        <w:separator/>
+      </w:r>
+    </w:p>
+  </w:endnote>
+  <w:endnote w:type="continuationSeparator" w:id="0">
+    <w:p>
+      <w:pPr>
+        <w:spacing w:after="0" w:line="240" w:lineRule="auto"/>
+      </w:pPr>
+      <w:r>
+        <w:continuationSeparator/>
+      </w:r>
+    </w:p>
+  </w:endnote>
+</w:endnotes>
+</file>
+
+<file path=word/footnotes.xml><?xml version="1.0" encoding="utf-8"?>
+<w:footnotes xmlns:wpc="http://schemas.microsoft.com/office/word/2010/wordprocessingCanvas" xmlns:cx="http://schemas.microsoft.com/office/drawing/2014/chartex" xmlns:cx1="http://schemas.microsoft.com/office/drawing/2015/9/8/chartex" xmlns:cx2="http://schemas.microsoft.com/office/drawing/2015/10/21/chartex" xmlns:cx3="http://schemas.microsoft.com/office/drawing/2016/5/9/chartex" xmlns:cx4="http://schemas.microsoft.com/office/drawing/2016/5/10/chartex" xmlns:cx5="http://schemas.microsoft.com/office/drawing/2016/5/11/chartex" xmlns:cx6="http://schemas.microsoft.com/office/drawing/2016/5/12/chartex" xmlns:cx7="http://schemas.microsoft.com/office/drawing/2016/5/13/chartex" xmlns:cx8="http://schemas.microsoft.com/office/drawing/2016/5/14/chartex" xmlns:mc="http://schemas.openxmlformats.org/markup-compatibility/2006" xmlns:o="urn:schemas-microsoft-com:office:office" xmlns:r="http://schemas.openxmlformats.org/officeDocument/2006/relationships" xmlns:m="http://schemas.openxmlformats.org/officeDocument/2006/math" xmlns:v="urn:schemas-microsoft-com:vml" xmlns:wp14="http://schemas.microsoft.com/office/word/2010/wordprocessingDrawing" xmlns:wp="http://schemas.openxmlformats.org/drawingml/2006/wordprocessingDrawing" xmlns:w10="urn:schemas-microsoft-com:office:word" xmlns:w="http://schemas.openxmlformats.org/wordprocessingml/2006/main" xmlns:w14="http://schemas.microsoft.com/office/word/2010/wordml" xmlns:w15="http://schemas.microsoft.com/office/word/2012/wordml" xmlns:w16se="http://schemas.microsoft.com/office/word/2015/wordml/symex" xmlns:wpg="http://schemas.microsoft.com/office/word/2010/wordprocessingGroup" xmlns:wpi="http://schemas.microsoft.com/office/word/2010/wordprocessingInk" xmlns:wne="http://schemas.microsoft.com/office/word/2006/wordml" xmlns:wps="http://schemas.microsoft.com/office/word/2010/wordprocessingShape" mc:Ignorable="w14 w15 w16se wp14">
+  <w:footnote w:type="separator" w:id="-1">
+    <w:p>
+      <w:pPr>
+        <w:spacing w:after="0" w:line="240" w:lineRule="auto"/>
+      </w:pPr>
+      <w:r>
+        <w:separator/>
+      </w:r>
+    </w:p>
+  </w:footnote>
+  <w:footnote w:type="continuationSeparator" w:id="0">
+    <w:p>
+      <w:pPr>
+        <w:spacing w:after="0" w:line="240" w:lineRule="auto"/>
+      </w:pPr>
+      <w:r>
+        <w:continuationSeparator/>
+      </w:r>
+    </w:p>
+  </w:footnote>
+</w:footnotes>
+</file>
+
+<file path=word/header1.xml><?xml version="1.0" encoding="utf-8"?>
+<w:hdr xmlns:wpc="http://schemas.microsoft.com/office/word/2010/wordprocessingCanvas" xmlns:cx="http://schemas.microsoft.com/office/drawing/2014/chartex" xmlns:cx1="http://schemas.microsoft.com/office/drawing/2015/9/8/chartex" xmlns:cx2="http://schemas.microsoft.com/office/drawing/2015/10/21/chartex" xmlns:cx3="http://schemas.microsoft.com/office/drawing/2016/5/9/chartex" xmlns:cx4="http://schemas.microsoft.com/office/drawing/2016/5/10/chartex" xmlns:cx5="http://schemas.microsoft.com/office/drawing/2016/5/11/chartex" xmlns:cx6="http://schemas.microsoft.com/office/drawing/2016/5/12/chartex" xmlns:cx7="http://schemas.microsoft.com/office/drawing/2016/5/13/chartex" xmlns:cx8="http://schemas.microsoft.com/office/drawing/2016/5/14/chartex" xmlns:mc="http://schemas.openxmlformats.org/markup-compatibility/2006" xmlns:o="urn:schemas-microsoft-com:office:office" xmlns:r="http://schemas.openxmlformats.org/officeDocument/2006/relationships" xmlns:m="http://schemas.openxmlformats.org/officeDocument/2006/math" xmlns:v="urn:schemas-microsoft-com:vml" xmlns:wp14="http://schemas.microsoft.com/office/word/2010/wordprocessingDrawing" xmlns:wp="http://schemas.openxmlformats.org/drawingml/2006/wordprocessingDrawing" xmlns:w10="urn:schemas-microsoft-com:office:word" xmlns:w="http://schemas.openxmlformats.org/wordprocessingml/2006/main" xmlns:w14="http://schemas.microsoft.com/office/word/2010/wordml" xmlns:w15="http://schemas.microsoft.com/office/word/2012/wordml" xmlns:w16se="http://schemas.microsoft.com/office/word/2015/wordml/symex" xmlns:wpg="http://schemas.microsoft.com/office/word/2010/wordprocessingGroup" xmlns:wpi="http://schemas.microsoft.com/office/word/2010/wordprocessingInk" xmlns:wne="http://schemas.microsoft.com/office/word/2006/wordml" xmlns:wps="http://schemas.microsoft.com/office/word/2010/wordprocessingShape" mc:Ignorable="w14 w15 w16se wp14">
+  <w:sdt>
+    <w:sdtPr>
+      <w:rPr>
+        <w:color w:val="7F7F7F" w:themeColor="background1" w:themeShade="7F"/>
+        <w:spacing w:val="60"/>
+      </w:rPr>
+      <w:id w:val="1044636064"/>
+      <w:docPartObj>
+        <w:docPartGallery w:val="Page Numbers (Top of Page)"/>
+        <w:docPartUnique/>
+      </w:docPartObj>
+    </w:sdtPr>
+    <w:sdtEndPr>
+      <w:rPr>
+        <w:b/>
+        <w:bCs/>
+        <w:noProof/>
+        <w:color w:val="auto"/>
+        <w:spacing w:val="0"/>
+      </w:rPr>
+    </w:sdtEndPr>
+    <w:sdtContent>
+      <w:p>
+        <w:pPr>
+          <w:pStyle w:val="Header"/>
+          <w:pBdr>
+            <w:bottom w:val="single" w:sz="4" w:space="1" w:color="D9D9D9" w:themeColor="background1" w:themeShade="D9"/>
+          </w:pBdr>
+          <w:jc w:val="right"/>
+          <w:rPr>
+            <w:b/>
+            <w:bCs/>
+          </w:rPr>
+        </w:pPr>
+        <w:r>
+          <w:rPr>
+            <w:color w:val="7F7F7F" w:themeColor="background1" w:themeShade="7F"/>
+            <w:spacing w:val="60"/>
+          </w:rPr>
+          <w:t>Houck, Lindsay</w:t>
+        </w:r>
+        <w:r>
+          <w:t xml:space="preserve"> | </w:t>
+        </w:r>
+        <w:r>
+          <w:fldChar w:fldCharType="begin"/>
+        </w:r>
+        <w:r>
+          <w:instrText xml:space="preserve"> PAGE   \* MERGEFORMAT </w:instrText>
+        </w:r>
+        <w:r>
+          <w:fldChar w:fldCharType="separate"/>
+        </w:r>
+        <w:r>
+          <w:rPr>
+            <w:b/>
+            <w:bCs/>
+            <w:noProof/>
+          </w:rPr>
+          <w:t>9</w:t>
+        </w:r>
+        <w:r>
+          <w:rPr>
+            <w:b/>
+            <w:bCs/>
+            <w:noProof/>
+          </w:rPr>
+          <w:fldChar w:fldCharType="end"/>
+        </w:r>
+      </w:p>
+    </w:sdtContent>
+  </w:sdt>
+  <w:p>
+    <w:pPr>
+      <w:pStyle w:val="Header"/>
+    </w:pPr>
+  </w:p>
+</w:hdr>
 </file>
 
 <file path=word/styles.xml><?xml version="1.0" encoding="utf-8"?>
@@ -1349,6 +2608,7 @@
   <w:style w:type="character" w:default="1" w:styleId="DefaultParagraphFont">
     <w:name w:val="Default Paragraph Font"/>
     <w:uiPriority w:val="1"/>
+    <w:semiHidden/>
     <w:unhideWhenUsed/>
   </w:style>
   <w:style w:type="table" w:default="1" w:styleId="TableNormal">
@@ -1371,6 +2631,73 @@
     <w:uiPriority w:val="99"/>
     <w:semiHidden/>
     <w:unhideWhenUsed/>
+  </w:style>
+  <w:style w:type="paragraph" w:styleId="NoSpacing">
+    <w:name w:val="No Spacing"/>
+    <w:link w:val="NoSpacingChar"/>
+    <w:uiPriority w:val="1"/>
+    <w:qFormat/>
+    <w:rsid w:val="00EE5267"/>
+    <w:pPr>
+      <w:spacing w:after="0" w:line="240" w:lineRule="auto"/>
+    </w:pPr>
+    <w:rPr>
+      <w:rFonts w:eastAsiaTheme="minorEastAsia"/>
+    </w:rPr>
+  </w:style>
+  <w:style w:type="character" w:customStyle="1" w:styleId="NoSpacingChar">
+    <w:name w:val="No Spacing Char"/>
+    <w:basedOn w:val="DefaultParagraphFont"/>
+    <w:link w:val="NoSpacing"/>
+    <w:uiPriority w:val="1"/>
+    <w:rsid w:val="00EE5267"/>
+    <w:rPr>
+      <w:rFonts w:eastAsiaTheme="minorEastAsia"/>
+    </w:rPr>
+  </w:style>
+  <w:style w:type="paragraph" w:styleId="Header">
+    <w:name w:val="header"/>
+    <w:basedOn w:val="Normal"/>
+    <w:link w:val="HeaderChar"/>
+    <w:uiPriority w:val="99"/>
+    <w:unhideWhenUsed/>
+    <w:rsid w:val="00EE5267"/>
+    <w:pPr>
+      <w:tabs>
+        <w:tab w:val="center" w:pos="4680"/>
+        <w:tab w:val="right" w:pos="9360"/>
+      </w:tabs>
+      <w:spacing w:after="0" w:line="240" w:lineRule="auto"/>
+    </w:pPr>
+  </w:style>
+  <w:style w:type="character" w:customStyle="1" w:styleId="HeaderChar">
+    <w:name w:val="Header Char"/>
+    <w:basedOn w:val="DefaultParagraphFont"/>
+    <w:link w:val="Header"/>
+    <w:uiPriority w:val="99"/>
+    <w:rsid w:val="00EE5267"/>
+  </w:style>
+  <w:style w:type="paragraph" w:styleId="Footer">
+    <w:name w:val="footer"/>
+    <w:basedOn w:val="Normal"/>
+    <w:link w:val="FooterChar"/>
+    <w:uiPriority w:val="99"/>
+    <w:unhideWhenUsed/>
+    <w:rsid w:val="00EE5267"/>
+    <w:pPr>
+      <w:tabs>
+        <w:tab w:val="center" w:pos="4680"/>
+        <w:tab w:val="right" w:pos="9360"/>
+      </w:tabs>
+      <w:spacing w:after="0" w:line="240" w:lineRule="auto"/>
+    </w:pPr>
+  </w:style>
+  <w:style w:type="character" w:customStyle="1" w:styleId="FooterChar">
+    <w:name w:val="Footer Char"/>
+    <w:basedOn w:val="DefaultParagraphFont"/>
+    <w:link w:val="Footer"/>
+    <w:uiPriority w:val="99"/>
+    <w:rsid w:val="00EE5267"/>
   </w:style>
 </w:styles>
 </file>
@@ -1634,4 +2961,23 @@
     </a:ext>
   </a:extLst>
 </a:theme>
+</file>
+
+<file path=customXml/item1.xml><?xml version="1.0" encoding="utf-8"?>
+<CoverPageProperties xmlns="http://schemas.microsoft.com/office/2006/coverPageProps">
+  <PublishDate/>
+  <Abstract/>
+  <CompanyAddress/>
+  <CompanyPhone/>
+  <CompanyFax/>
+  <CompanyEmail/>
+</CoverPageProperties>
+</file>
+
+<file path=customXml/itemProps1.xml><?xml version="1.0" encoding="utf-8"?>
+<ds:datastoreItem xmlns:ds="http://schemas.openxmlformats.org/officeDocument/2006/customXml" ds:itemID="{55AF091B-3C7A-41E3-B477-F2FDAA23CFDA}">
+  <ds:schemaRefs>
+    <ds:schemaRef ds:uri="http://schemas.microsoft.com/office/2006/coverPageProps"/>
+  </ds:schemaRefs>
+</ds:datastoreItem>
 </file>
</xml_diff>